<commit_message>
2nd draft of deliverable 3
</commit_message>
<xml_diff>
--- a/deliverable 3.docx
+++ b/deliverable 3.docx
@@ -647,19 +647,7 @@
         <w:rPr>
           <w:sz w:val="24"/>
         </w:rPr>
-        <w:t>The Group</w:t>
-      </w:r>
-      <w:r>
-        <w:rPr>
-          <w:sz w:val="24"/>
-        </w:rPr>
-        <w:t xml:space="preserve"> 8</w:t>
-      </w:r>
-      <w:r>
-        <w:rPr>
-          <w:sz w:val="24"/>
-        </w:rPr>
-        <w:t xml:space="preserve"> </w:t>
+        <w:t xml:space="preserve">The Group 8 </w:t>
       </w:r>
       <w:r>
         <w:rPr>
@@ -1271,19 +1259,7 @@
               <w:rPr>
                 <w:sz w:val="24"/>
               </w:rPr>
-              <w:t>Links to the user</w:t>
-            </w:r>
-            <w:r>
-              <w:rPr>
-                <w:sz w:val="24"/>
-              </w:rPr>
-              <w:t>’</w:t>
-            </w:r>
-            <w:r>
-              <w:rPr>
-                <w:sz w:val="24"/>
-              </w:rPr>
-              <w:t>s profile page</w:t>
+              <w:t>Links to the user’s profile page</w:t>
             </w:r>
           </w:p>
           <w:p>
@@ -1301,19 +1277,7 @@
               <w:rPr>
                 <w:sz w:val="24"/>
               </w:rPr>
-              <w:t>Cross site scripting counter measures implemented</w:t>
-            </w:r>
-            <w:r>
-              <w:rPr>
-                <w:sz w:val="24"/>
-              </w:rPr>
-              <w:t xml:space="preserve"> </w:t>
-            </w:r>
-            <w:r>
-              <w:rPr>
-                <w:sz w:val="24"/>
-              </w:rPr>
-              <w:t>(will implement more in the future)</w:t>
+              <w:t>Cross site scripting counter measures implemented (will implement more in the future)</w:t>
             </w:r>
           </w:p>
         </w:tc>
@@ -1466,7 +1430,61 @@
               <w:rPr>
                 <w:sz w:val="24"/>
               </w:rPr>
-              <w:t xml:space="preserve">HTML </w:t>
+              <w:t>HTML</w:t>
+            </w:r>
+          </w:p>
+          <w:p>
+            <w:pPr>
+              <w:pStyle w:val="ListParagraph"/>
+              <w:numPr>
+                <w:ilvl w:val="0"/>
+                <w:numId w:val="10"/>
+              </w:numPr>
+              <w:rPr>
+                <w:sz w:val="24"/>
+              </w:rPr>
+            </w:pPr>
+            <w:r>
+              <w:rPr>
+                <w:sz w:val="24"/>
+              </w:rPr>
+              <w:t>Links to the database and inserts the values of the form into the task table</w:t>
+            </w:r>
+          </w:p>
+          <w:p>
+            <w:pPr>
+              <w:pStyle w:val="ListParagraph"/>
+              <w:numPr>
+                <w:ilvl w:val="0"/>
+                <w:numId w:val="10"/>
+              </w:numPr>
+              <w:rPr>
+                <w:sz w:val="24"/>
+              </w:rPr>
+            </w:pPr>
+            <w:r>
+              <w:rPr>
+                <w:sz w:val="24"/>
+              </w:rPr>
+              <w:t>Ability to upload files</w:t>
+            </w:r>
+          </w:p>
+          <w:p>
+            <w:pPr>
+              <w:pStyle w:val="ListParagraph"/>
+              <w:numPr>
+                <w:ilvl w:val="0"/>
+                <w:numId w:val="10"/>
+              </w:numPr>
+              <w:rPr>
+                <w:sz w:val="24"/>
+              </w:rPr>
+            </w:pPr>
+            <w:r>
+              <w:rPr>
+                <w:sz w:val="24"/>
+              </w:rPr>
+              <w:t>Uploads tags into tag tables and links them to the task through tag_id</w:t>
             </w:r>
           </w:p>
         </w:tc>
@@ -1477,11 +1495,62 @@
           <w:p>
             <w:pPr>
               <w:pStyle w:val="ListParagraph"/>
-              <w:ind w:left="1080"/>
-              <w:rPr>
-                <w:sz w:val="24"/>
-              </w:rPr>
-            </w:pPr>
+              <w:numPr>
+                <w:ilvl w:val="0"/>
+                <w:numId w:val="19"/>
+              </w:numPr>
+              <w:rPr>
+                <w:sz w:val="24"/>
+              </w:rPr>
+            </w:pPr>
+            <w:r>
+              <w:rPr>
+                <w:sz w:val="24"/>
+              </w:rPr>
+              <w:t>Task links to user</w:t>
+            </w:r>
+          </w:p>
+          <w:p>
+            <w:pPr>
+              <w:pStyle w:val="ListParagraph"/>
+              <w:numPr>
+                <w:ilvl w:val="0"/>
+                <w:numId w:val="19"/>
+              </w:numPr>
+              <w:rPr>
+                <w:sz w:val="24"/>
+              </w:rPr>
+            </w:pPr>
+            <w:r>
+              <w:rPr>
+                <w:sz w:val="24"/>
+              </w:rPr>
+              <w:t>Encryption</w:t>
+            </w:r>
+          </w:p>
+          <w:p>
+            <w:pPr>
+              <w:pStyle w:val="ListParagraph"/>
+              <w:numPr>
+                <w:ilvl w:val="0"/>
+                <w:numId w:val="19"/>
+              </w:numPr>
+              <w:rPr>
+                <w:sz w:val="24"/>
+              </w:rPr>
+            </w:pPr>
+            <w:r>
+              <w:rPr>
+                <w:sz w:val="24"/>
+              </w:rPr>
+              <w:t>Error checks</w:t>
+            </w:r>
+            <w:r>
+              <w:rPr>
+                <w:sz w:val="24"/>
+              </w:rPr>
+              <w:t xml:space="preserve"> </w:t>
+            </w:r>
           </w:p>
         </w:tc>
       </w:tr>
@@ -1524,7 +1593,6 @@
         <w:rPr>
           <w:sz w:val="32"/>
         </w:rPr>
-        <w:lastRenderedPageBreak/>
         <w:t>Task List/Stream</w:t>
       </w:r>
     </w:p>
@@ -1734,6 +1802,44 @@
               <w:t>HTML layout</w:t>
             </w:r>
           </w:p>
+          <w:p>
+            <w:pPr>
+              <w:pStyle w:val="ListParagraph"/>
+              <w:numPr>
+                <w:ilvl w:val="0"/>
+                <w:numId w:val="13"/>
+              </w:numPr>
+              <w:rPr>
+                <w:sz w:val="24"/>
+              </w:rPr>
+            </w:pPr>
+            <w:r>
+              <w:rPr>
+                <w:sz w:val="24"/>
+              </w:rPr>
+              <w:t>Php user details displayed</w:t>
+            </w:r>
+          </w:p>
+          <w:p>
+            <w:pPr>
+              <w:pStyle w:val="ListParagraph"/>
+              <w:numPr>
+                <w:ilvl w:val="0"/>
+                <w:numId w:val="13"/>
+              </w:numPr>
+              <w:rPr>
+                <w:sz w:val="24"/>
+              </w:rPr>
+            </w:pPr>
+            <w:r>
+              <w:rPr>
+                <w:sz w:val="24"/>
+              </w:rPr>
+              <w:t>Button Links working</w:t>
+            </w:r>
+            <w:bookmarkStart w:id="0" w:name="_GoBack"/>
+            <w:bookmarkEnd w:id="0"/>
+          </w:p>
         </w:tc>
         <w:tc>
           <w:tcPr>
@@ -1742,11 +1848,56 @@
           <w:p>
             <w:pPr>
               <w:pStyle w:val="ListParagraph"/>
-              <w:ind w:left="1440"/>
-              <w:rPr>
-                <w:sz w:val="24"/>
-              </w:rPr>
-            </w:pPr>
+              <w:numPr>
+                <w:ilvl w:val="0"/>
+                <w:numId w:val="21"/>
+              </w:numPr>
+              <w:rPr>
+                <w:sz w:val="24"/>
+              </w:rPr>
+            </w:pPr>
+            <w:r>
+              <w:rPr>
+                <w:sz w:val="24"/>
+              </w:rPr>
+              <w:t>Add cookie with php</w:t>
+            </w:r>
+          </w:p>
+          <w:p>
+            <w:pPr>
+              <w:pStyle w:val="ListParagraph"/>
+              <w:numPr>
+                <w:ilvl w:val="0"/>
+                <w:numId w:val="21"/>
+              </w:numPr>
+              <w:rPr>
+                <w:sz w:val="24"/>
+              </w:rPr>
+            </w:pPr>
+            <w:r>
+              <w:rPr>
+                <w:sz w:val="24"/>
+              </w:rPr>
+              <w:t xml:space="preserve">Add claimed.unclaimed and flagged tasks </w:t>
+            </w:r>
+          </w:p>
+          <w:p>
+            <w:pPr>
+              <w:pStyle w:val="ListParagraph"/>
+              <w:numPr>
+                <w:ilvl w:val="0"/>
+                <w:numId w:val="21"/>
+              </w:numPr>
+              <w:rPr>
+                <w:sz w:val="24"/>
+              </w:rPr>
+            </w:pPr>
+            <w:r>
+              <w:rPr>
+                <w:sz w:val="24"/>
+              </w:rPr>
+              <w:t>Error checks</w:t>
+            </w:r>
           </w:p>
         </w:tc>
       </w:tr>
@@ -1830,6 +1981,12 @@
                 <w:sz w:val="24"/>
               </w:rPr>
             </w:pPr>
+            <w:r>
+              <w:rPr>
+                <w:sz w:val="24"/>
+              </w:rPr>
+              <w:t>Not started</w:t>
+            </w:r>
           </w:p>
         </w:tc>
         <w:tc>
@@ -1927,6 +2084,12 @@
                 <w:sz w:val="24"/>
               </w:rPr>
             </w:pPr>
+            <w:r>
+              <w:rPr>
+                <w:sz w:val="24"/>
+              </w:rPr>
+              <w:t>Not started</w:t>
+            </w:r>
           </w:p>
         </w:tc>
         <w:tc>
@@ -2024,6 +2187,12 @@
                 <w:sz w:val="24"/>
               </w:rPr>
             </w:pPr>
+            <w:r>
+              <w:rPr>
+                <w:sz w:val="24"/>
+              </w:rPr>
+              <w:t>Not started</w:t>
+            </w:r>
           </w:p>
         </w:tc>
         <w:tc>
@@ -2059,6 +2228,7 @@
         <w:rPr>
           <w:sz w:val="32"/>
         </w:rPr>
+        <w:lastRenderedPageBreak/>
         <w:t>Claim task</w:t>
       </w:r>
     </w:p>
@@ -2121,6 +2291,12 @@
                 <w:sz w:val="24"/>
               </w:rPr>
             </w:pPr>
+            <w:r>
+              <w:rPr>
+                <w:sz w:val="24"/>
+              </w:rPr>
+              <w:t>Not started</w:t>
+            </w:r>
           </w:p>
         </w:tc>
         <w:tc>
@@ -2218,6 +2394,12 @@
                 <w:sz w:val="24"/>
               </w:rPr>
             </w:pPr>
+            <w:r>
+              <w:rPr>
+                <w:sz w:val="24"/>
+              </w:rPr>
+              <w:t>Not started</w:t>
+            </w:r>
           </w:p>
         </w:tc>
         <w:tc>
@@ -2251,14 +2433,7 @@
         <w:rPr>
           <w:sz w:val="32"/>
         </w:rPr>
-        <w:lastRenderedPageBreak/>
-        <w:t>Moderator</w:t>
-      </w:r>
-      <w:r>
-        <w:rPr>
-          <w:sz w:val="32"/>
-        </w:rPr>
-        <w:t xml:space="preserve"> processes implementation</w:t>
+        <w:t>Moderator processes implementation</w:t>
       </w:r>
     </w:p>
     <w:p>
@@ -2340,6 +2515,12 @@
                 <w:sz w:val="24"/>
               </w:rPr>
             </w:pPr>
+            <w:r>
+              <w:rPr>
+                <w:sz w:val="24"/>
+              </w:rPr>
+              <w:t>Not started</w:t>
+            </w:r>
           </w:p>
         </w:tc>
         <w:tc>
@@ -2437,6 +2618,12 @@
                 <w:sz w:val="24"/>
               </w:rPr>
             </w:pPr>
+            <w:r>
+              <w:rPr>
+                <w:sz w:val="24"/>
+              </w:rPr>
+              <w:t>Not started</w:t>
+            </w:r>
           </w:p>
         </w:tc>
         <w:tc>
@@ -2534,6 +2721,12 @@
                 <w:sz w:val="24"/>
               </w:rPr>
             </w:pPr>
+            <w:r>
+              <w:rPr>
+                <w:sz w:val="24"/>
+              </w:rPr>
+              <w:t>Not started</w:t>
+            </w:r>
           </w:p>
         </w:tc>
         <w:tc>
@@ -2571,8 +2764,6 @@
           <w:sz w:val="32"/>
         </w:rPr>
       </w:pPr>
-      <w:bookmarkStart w:id="0" w:name="_GoBack"/>
-      <w:bookmarkEnd w:id="0"/>
       <w:r>
         <w:rPr>
           <w:sz w:val="32"/>
@@ -2639,6 +2830,12 @@
                 <w:sz w:val="24"/>
               </w:rPr>
             </w:pPr>
+            <w:r>
+              <w:rPr>
+                <w:sz w:val="24"/>
+              </w:rPr>
+              <w:t>Not started</w:t>
+            </w:r>
           </w:p>
         </w:tc>
         <w:tc>
@@ -2743,7 +2940,7 @@
           <w:rPr>
             <w:noProof/>
           </w:rPr>
-          <w:t>2</w:t>
+          <w:t>5</w:t>
         </w:r>
         <w:r>
           <w:rPr>
@@ -2790,6 +2987,184 @@
 <file path=word/numbering.xml><?xml version="1.0" encoding="utf-8"?>
 <w:numbering xmlns:wpc="http://schemas.microsoft.com/office/word/2010/wordprocessingCanvas" xmlns:cx="http://schemas.microsoft.com/office/drawing/2014/chartex" xmlns:cx1="http://schemas.microsoft.com/office/drawing/2015/9/8/chartex" xmlns:cx2="http://schemas.microsoft.com/office/drawing/2015/10/21/chartex" xmlns:cx3="http://schemas.microsoft.com/office/drawing/2016/5/9/chartex" xmlns:cx4="http://schemas.microsoft.com/office/drawing/2016/5/10/chartex" xmlns:cx5="http://schemas.microsoft.com/office/drawing/2016/5/11/chartex" xmlns:mc="http://schemas.openxmlformats.org/markup-compatibility/2006" xmlns:o="urn:schemas-microsoft-com:office:office" xmlns:r="http://schemas.openxmlformats.org/officeDocument/2006/relationships" xmlns:m="http://schemas.openxmlformats.org/officeDocument/2006/math" xmlns:v="urn:schemas-microsoft-com:vml" xmlns:wp14="http://schemas.microsoft.com/office/word/2010/wordprocessingDrawing" xmlns:wp="http://schemas.openxmlformats.org/drawingml/2006/wordprocessingDrawing" xmlns:w10="urn:schemas-microsoft-com:office:word" xmlns:w="http://schemas.openxmlformats.org/wordprocessingml/2006/main" xmlns:w14="http://schemas.microsoft.com/office/word/2010/wordml" xmlns:w15="http://schemas.microsoft.com/office/word/2012/wordml" xmlns:w16se="http://schemas.microsoft.com/office/word/2015/wordml/symex" xmlns:wpg="http://schemas.microsoft.com/office/word/2010/wordprocessingGroup" xmlns:wpi="http://schemas.microsoft.com/office/word/2010/wordprocessingInk" xmlns:wne="http://schemas.microsoft.com/office/word/2006/wordml" xmlns:wps="http://schemas.microsoft.com/office/word/2010/wordprocessingShape" mc:Ignorable="w14 w15 w16se wp14">
   <w:abstractNum w:abstractNumId="0" w15:restartNumberingAfterBreak="0">
+    <w:nsid w:val="053A4241"/>
+    <w:multiLevelType w:val="hybridMultilevel"/>
+    <w:tmpl w:val="94DA09BC"/>
+    <w:lvl w:ilvl="0" w:tplc="1809000F">
+      <w:start w:val="1"/>
+      <w:numFmt w:val="decimal"/>
+      <w:lvlText w:val="%1."/>
+      <w:lvlJc w:val="left"/>
+      <w:pPr>
+        <w:ind w:left="720" w:hanging="360"/>
+      </w:pPr>
+      <w:rPr>
+        <w:rFonts w:hint="default"/>
+      </w:rPr>
+    </w:lvl>
+    <w:lvl w:ilvl="1" w:tplc="18090019" w:tentative="1">
+      <w:start w:val="1"/>
+      <w:numFmt w:val="lowerLetter"/>
+      <w:lvlText w:val="%2."/>
+      <w:lvlJc w:val="left"/>
+      <w:pPr>
+        <w:ind w:left="1440" w:hanging="360"/>
+      </w:pPr>
+    </w:lvl>
+    <w:lvl w:ilvl="2" w:tplc="1809001B" w:tentative="1">
+      <w:start w:val="1"/>
+      <w:numFmt w:val="lowerRoman"/>
+      <w:lvlText w:val="%3."/>
+      <w:lvlJc w:val="right"/>
+      <w:pPr>
+        <w:ind w:left="2160" w:hanging="180"/>
+      </w:pPr>
+    </w:lvl>
+    <w:lvl w:ilvl="3" w:tplc="1809000F" w:tentative="1">
+      <w:start w:val="1"/>
+      <w:numFmt w:val="decimal"/>
+      <w:lvlText w:val="%4."/>
+      <w:lvlJc w:val="left"/>
+      <w:pPr>
+        <w:ind w:left="2880" w:hanging="360"/>
+      </w:pPr>
+    </w:lvl>
+    <w:lvl w:ilvl="4" w:tplc="18090019" w:tentative="1">
+      <w:start w:val="1"/>
+      <w:numFmt w:val="lowerLetter"/>
+      <w:lvlText w:val="%5."/>
+      <w:lvlJc w:val="left"/>
+      <w:pPr>
+        <w:ind w:left="3600" w:hanging="360"/>
+      </w:pPr>
+    </w:lvl>
+    <w:lvl w:ilvl="5" w:tplc="1809001B" w:tentative="1">
+      <w:start w:val="1"/>
+      <w:numFmt w:val="lowerRoman"/>
+      <w:lvlText w:val="%6."/>
+      <w:lvlJc w:val="right"/>
+      <w:pPr>
+        <w:ind w:left="4320" w:hanging="180"/>
+      </w:pPr>
+    </w:lvl>
+    <w:lvl w:ilvl="6" w:tplc="1809000F" w:tentative="1">
+      <w:start w:val="1"/>
+      <w:numFmt w:val="decimal"/>
+      <w:lvlText w:val="%7."/>
+      <w:lvlJc w:val="left"/>
+      <w:pPr>
+        <w:ind w:left="5040" w:hanging="360"/>
+      </w:pPr>
+    </w:lvl>
+    <w:lvl w:ilvl="7" w:tplc="18090019" w:tentative="1">
+      <w:start w:val="1"/>
+      <w:numFmt w:val="lowerLetter"/>
+      <w:lvlText w:val="%8."/>
+      <w:lvlJc w:val="left"/>
+      <w:pPr>
+        <w:ind w:left="5760" w:hanging="360"/>
+      </w:pPr>
+    </w:lvl>
+    <w:lvl w:ilvl="8" w:tplc="1809001B" w:tentative="1">
+      <w:start w:val="1"/>
+      <w:numFmt w:val="lowerRoman"/>
+      <w:lvlText w:val="%9."/>
+      <w:lvlJc w:val="right"/>
+      <w:pPr>
+        <w:ind w:left="6480" w:hanging="180"/>
+      </w:pPr>
+    </w:lvl>
+  </w:abstractNum>
+  <w:abstractNum w:abstractNumId="1" w15:restartNumberingAfterBreak="0">
+    <w:nsid w:val="0A521E76"/>
+    <w:multiLevelType w:val="hybridMultilevel"/>
+    <w:tmpl w:val="470E6500"/>
+    <w:lvl w:ilvl="0" w:tplc="1F4627CC">
+      <w:start w:val="1"/>
+      <w:numFmt w:val="decimal"/>
+      <w:lvlText w:val="%1."/>
+      <w:lvlJc w:val="left"/>
+      <w:pPr>
+        <w:ind w:left="1800" w:hanging="360"/>
+      </w:pPr>
+      <w:rPr>
+        <w:rFonts w:hint="default"/>
+      </w:rPr>
+    </w:lvl>
+    <w:lvl w:ilvl="1" w:tplc="18090019" w:tentative="1">
+      <w:start w:val="1"/>
+      <w:numFmt w:val="lowerLetter"/>
+      <w:lvlText w:val="%2."/>
+      <w:lvlJc w:val="left"/>
+      <w:pPr>
+        <w:ind w:left="2520" w:hanging="360"/>
+      </w:pPr>
+    </w:lvl>
+    <w:lvl w:ilvl="2" w:tplc="1809001B" w:tentative="1">
+      <w:start w:val="1"/>
+      <w:numFmt w:val="lowerRoman"/>
+      <w:lvlText w:val="%3."/>
+      <w:lvlJc w:val="right"/>
+      <w:pPr>
+        <w:ind w:left="3240" w:hanging="180"/>
+      </w:pPr>
+    </w:lvl>
+    <w:lvl w:ilvl="3" w:tplc="1809000F" w:tentative="1">
+      <w:start w:val="1"/>
+      <w:numFmt w:val="decimal"/>
+      <w:lvlText w:val="%4."/>
+      <w:lvlJc w:val="left"/>
+      <w:pPr>
+        <w:ind w:left="3960" w:hanging="360"/>
+      </w:pPr>
+    </w:lvl>
+    <w:lvl w:ilvl="4" w:tplc="18090019" w:tentative="1">
+      <w:start w:val="1"/>
+      <w:numFmt w:val="lowerLetter"/>
+      <w:lvlText w:val="%5."/>
+      <w:lvlJc w:val="left"/>
+      <w:pPr>
+        <w:ind w:left="4680" w:hanging="360"/>
+      </w:pPr>
+    </w:lvl>
+    <w:lvl w:ilvl="5" w:tplc="1809001B" w:tentative="1">
+      <w:start w:val="1"/>
+      <w:numFmt w:val="lowerRoman"/>
+      <w:lvlText w:val="%6."/>
+      <w:lvlJc w:val="right"/>
+      <w:pPr>
+        <w:ind w:left="5400" w:hanging="180"/>
+      </w:pPr>
+    </w:lvl>
+    <w:lvl w:ilvl="6" w:tplc="1809000F" w:tentative="1">
+      <w:start w:val="1"/>
+      <w:numFmt w:val="decimal"/>
+      <w:lvlText w:val="%7."/>
+      <w:lvlJc w:val="left"/>
+      <w:pPr>
+        <w:ind w:left="6120" w:hanging="360"/>
+      </w:pPr>
+    </w:lvl>
+    <w:lvl w:ilvl="7" w:tplc="18090019" w:tentative="1">
+      <w:start w:val="1"/>
+      <w:numFmt w:val="lowerLetter"/>
+      <w:lvlText w:val="%8."/>
+      <w:lvlJc w:val="left"/>
+      <w:pPr>
+        <w:ind w:left="6840" w:hanging="360"/>
+      </w:pPr>
+    </w:lvl>
+    <w:lvl w:ilvl="8" w:tplc="1809001B" w:tentative="1">
+      <w:start w:val="1"/>
+      <w:numFmt w:val="lowerRoman"/>
+      <w:lvlText w:val="%9."/>
+      <w:lvlJc w:val="right"/>
+      <w:pPr>
+        <w:ind w:left="7560" w:hanging="180"/>
+      </w:pPr>
+    </w:lvl>
+  </w:abstractNum>
+  <w:abstractNum w:abstractNumId="2" w15:restartNumberingAfterBreak="0">
     <w:nsid w:val="0CD7522B"/>
     <w:multiLevelType w:val="hybridMultilevel"/>
     <w:tmpl w:val="FC3AE380"/>
@@ -2879,10 +3254,10 @@
       </w:pPr>
     </w:lvl>
   </w:abstractNum>
-  <w:abstractNum w:abstractNumId="1" w15:restartNumberingAfterBreak="0">
+  <w:abstractNum w:abstractNumId="3" w15:restartNumberingAfterBreak="0">
     <w:nsid w:val="0D3968B8"/>
     <w:multiLevelType w:val="hybridMultilevel"/>
-    <w:tmpl w:val="094C0D58"/>
+    <w:tmpl w:val="A4025C78"/>
     <w:lvl w:ilvl="0" w:tplc="1FCAD266">
       <w:start w:val="1"/>
       <w:numFmt w:val="decimal"/>
@@ -2968,7 +3343,7 @@
       </w:pPr>
     </w:lvl>
   </w:abstractNum>
-  <w:abstractNum w:abstractNumId="2" w15:restartNumberingAfterBreak="0">
+  <w:abstractNum w:abstractNumId="4" w15:restartNumberingAfterBreak="0">
     <w:nsid w:val="0DAE0277"/>
     <w:multiLevelType w:val="hybridMultilevel"/>
     <w:tmpl w:val="3830D57A"/>
@@ -3057,7 +3432,7 @@
       </w:pPr>
     </w:lvl>
   </w:abstractNum>
-  <w:abstractNum w:abstractNumId="3" w15:restartNumberingAfterBreak="0">
+  <w:abstractNum w:abstractNumId="5" w15:restartNumberingAfterBreak="0">
     <w:nsid w:val="1FA703D1"/>
     <w:multiLevelType w:val="hybridMultilevel"/>
     <w:tmpl w:val="3830D57A"/>
@@ -3146,7 +3521,7 @@
       </w:pPr>
     </w:lvl>
   </w:abstractNum>
-  <w:abstractNum w:abstractNumId="4" w15:restartNumberingAfterBreak="0">
+  <w:abstractNum w:abstractNumId="6" w15:restartNumberingAfterBreak="0">
     <w:nsid w:val="21521125"/>
     <w:multiLevelType w:val="hybridMultilevel"/>
     <w:tmpl w:val="E2F67302"/>
@@ -3235,7 +3610,7 @@
       </w:pPr>
     </w:lvl>
   </w:abstractNum>
-  <w:abstractNum w:abstractNumId="5" w15:restartNumberingAfterBreak="0">
+  <w:abstractNum w:abstractNumId="7" w15:restartNumberingAfterBreak="0">
     <w:nsid w:val="26F53241"/>
     <w:multiLevelType w:val="hybridMultilevel"/>
     <w:tmpl w:val="98520A04"/>
@@ -3324,7 +3699,7 @@
       </w:pPr>
     </w:lvl>
   </w:abstractNum>
-  <w:abstractNum w:abstractNumId="6" w15:restartNumberingAfterBreak="0">
+  <w:abstractNum w:abstractNumId="8" w15:restartNumberingAfterBreak="0">
     <w:nsid w:val="2918342F"/>
     <w:multiLevelType w:val="hybridMultilevel"/>
     <w:tmpl w:val="FA288E28"/>
@@ -3413,7 +3788,7 @@
       </w:pPr>
     </w:lvl>
   </w:abstractNum>
-  <w:abstractNum w:abstractNumId="7" w15:restartNumberingAfterBreak="0">
+  <w:abstractNum w:abstractNumId="9" w15:restartNumberingAfterBreak="0">
     <w:nsid w:val="2CF730BF"/>
     <w:multiLevelType w:val="hybridMultilevel"/>
     <w:tmpl w:val="AE4E5AAE"/>
@@ -3502,7 +3877,7 @@
       </w:pPr>
     </w:lvl>
   </w:abstractNum>
-  <w:abstractNum w:abstractNumId="8" w15:restartNumberingAfterBreak="0">
+  <w:abstractNum w:abstractNumId="10" w15:restartNumberingAfterBreak="0">
     <w:nsid w:val="324370C7"/>
     <w:multiLevelType w:val="hybridMultilevel"/>
     <w:tmpl w:val="06DC9FE8"/>
@@ -3591,7 +3966,7 @@
       </w:pPr>
     </w:lvl>
   </w:abstractNum>
-  <w:abstractNum w:abstractNumId="9" w15:restartNumberingAfterBreak="0">
+  <w:abstractNum w:abstractNumId="11" w15:restartNumberingAfterBreak="0">
     <w:nsid w:val="39DA2EF1"/>
     <w:multiLevelType w:val="hybridMultilevel"/>
     <w:tmpl w:val="E2F67302"/>
@@ -3680,7 +4055,7 @@
       </w:pPr>
     </w:lvl>
   </w:abstractNum>
-  <w:abstractNum w:abstractNumId="10" w15:restartNumberingAfterBreak="0">
+  <w:abstractNum w:abstractNumId="12" w15:restartNumberingAfterBreak="0">
     <w:nsid w:val="41517952"/>
     <w:multiLevelType w:val="hybridMultilevel"/>
     <w:tmpl w:val="53845E70"/>
@@ -3769,7 +4144,7 @@
       </w:pPr>
     </w:lvl>
   </w:abstractNum>
-  <w:abstractNum w:abstractNumId="11" w15:restartNumberingAfterBreak="0">
+  <w:abstractNum w:abstractNumId="13" w15:restartNumberingAfterBreak="0">
     <w:nsid w:val="43C06E50"/>
     <w:multiLevelType w:val="hybridMultilevel"/>
     <w:tmpl w:val="E2F67302"/>
@@ -3858,7 +4233,7 @@
       </w:pPr>
     </w:lvl>
   </w:abstractNum>
-  <w:abstractNum w:abstractNumId="12" w15:restartNumberingAfterBreak="0">
+  <w:abstractNum w:abstractNumId="14" w15:restartNumberingAfterBreak="0">
     <w:nsid w:val="4EF26FED"/>
     <w:multiLevelType w:val="hybridMultilevel"/>
     <w:tmpl w:val="9DBE059E"/>
@@ -3947,7 +4322,7 @@
       </w:pPr>
     </w:lvl>
   </w:abstractNum>
-  <w:abstractNum w:abstractNumId="13" w15:restartNumberingAfterBreak="0">
+  <w:abstractNum w:abstractNumId="15" w15:restartNumberingAfterBreak="0">
     <w:nsid w:val="6E6C6CA1"/>
     <w:multiLevelType w:val="hybridMultilevel"/>
     <w:tmpl w:val="3830D57A"/>
@@ -4036,7 +4411,7 @@
       </w:pPr>
     </w:lvl>
   </w:abstractNum>
-  <w:abstractNum w:abstractNumId="14" w15:restartNumberingAfterBreak="0">
+  <w:abstractNum w:abstractNumId="16" w15:restartNumberingAfterBreak="0">
     <w:nsid w:val="71953D61"/>
     <w:multiLevelType w:val="hybridMultilevel"/>
     <w:tmpl w:val="0C9E7A80"/>
@@ -4126,7 +4501,7 @@
       </w:pPr>
     </w:lvl>
   </w:abstractNum>
-  <w:abstractNum w:abstractNumId="15" w15:restartNumberingAfterBreak="0">
+  <w:abstractNum w:abstractNumId="17" w15:restartNumberingAfterBreak="0">
     <w:nsid w:val="72A61AAB"/>
     <w:multiLevelType w:val="hybridMultilevel"/>
     <w:tmpl w:val="C1CA0AAC"/>
@@ -4216,7 +4591,96 @@
       </w:pPr>
     </w:lvl>
   </w:abstractNum>
-  <w:abstractNum w:abstractNumId="16" w15:restartNumberingAfterBreak="0">
+  <w:abstractNum w:abstractNumId="18" w15:restartNumberingAfterBreak="0">
+    <w:nsid w:val="733C2130"/>
+    <w:multiLevelType w:val="hybridMultilevel"/>
+    <w:tmpl w:val="A4025C78"/>
+    <w:lvl w:ilvl="0" w:tplc="1FCAD266">
+      <w:start w:val="1"/>
+      <w:numFmt w:val="decimal"/>
+      <w:lvlText w:val="%1."/>
+      <w:lvlJc w:val="left"/>
+      <w:pPr>
+        <w:ind w:left="1440" w:hanging="360"/>
+      </w:pPr>
+      <w:rPr>
+        <w:rFonts w:hint="default"/>
+      </w:rPr>
+    </w:lvl>
+    <w:lvl w:ilvl="1" w:tplc="18090019" w:tentative="1">
+      <w:start w:val="1"/>
+      <w:numFmt w:val="lowerLetter"/>
+      <w:lvlText w:val="%2."/>
+      <w:lvlJc w:val="left"/>
+      <w:pPr>
+        <w:ind w:left="2160" w:hanging="360"/>
+      </w:pPr>
+    </w:lvl>
+    <w:lvl w:ilvl="2" w:tplc="1809001B" w:tentative="1">
+      <w:start w:val="1"/>
+      <w:numFmt w:val="lowerRoman"/>
+      <w:lvlText w:val="%3."/>
+      <w:lvlJc w:val="right"/>
+      <w:pPr>
+        <w:ind w:left="2880" w:hanging="180"/>
+      </w:pPr>
+    </w:lvl>
+    <w:lvl w:ilvl="3" w:tplc="1809000F" w:tentative="1">
+      <w:start w:val="1"/>
+      <w:numFmt w:val="decimal"/>
+      <w:lvlText w:val="%4."/>
+      <w:lvlJc w:val="left"/>
+      <w:pPr>
+        <w:ind w:left="3600" w:hanging="360"/>
+      </w:pPr>
+    </w:lvl>
+    <w:lvl w:ilvl="4" w:tplc="18090019" w:tentative="1">
+      <w:start w:val="1"/>
+      <w:numFmt w:val="lowerLetter"/>
+      <w:lvlText w:val="%5."/>
+      <w:lvlJc w:val="left"/>
+      <w:pPr>
+        <w:ind w:left="4320" w:hanging="360"/>
+      </w:pPr>
+    </w:lvl>
+    <w:lvl w:ilvl="5" w:tplc="1809001B" w:tentative="1">
+      <w:start w:val="1"/>
+      <w:numFmt w:val="lowerRoman"/>
+      <w:lvlText w:val="%6."/>
+      <w:lvlJc w:val="right"/>
+      <w:pPr>
+        <w:ind w:left="5040" w:hanging="180"/>
+      </w:pPr>
+    </w:lvl>
+    <w:lvl w:ilvl="6" w:tplc="1809000F" w:tentative="1">
+      <w:start w:val="1"/>
+      <w:numFmt w:val="decimal"/>
+      <w:lvlText w:val="%7."/>
+      <w:lvlJc w:val="left"/>
+      <w:pPr>
+        <w:ind w:left="5760" w:hanging="360"/>
+      </w:pPr>
+    </w:lvl>
+    <w:lvl w:ilvl="7" w:tplc="18090019" w:tentative="1">
+      <w:start w:val="1"/>
+      <w:numFmt w:val="lowerLetter"/>
+      <w:lvlText w:val="%8."/>
+      <w:lvlJc w:val="left"/>
+      <w:pPr>
+        <w:ind w:left="6480" w:hanging="360"/>
+      </w:pPr>
+    </w:lvl>
+    <w:lvl w:ilvl="8" w:tplc="1809001B" w:tentative="1">
+      <w:start w:val="1"/>
+      <w:numFmt w:val="lowerRoman"/>
+      <w:lvlText w:val="%9."/>
+      <w:lvlJc w:val="right"/>
+      <w:pPr>
+        <w:ind w:left="7200" w:hanging="180"/>
+      </w:pPr>
+    </w:lvl>
+  </w:abstractNum>
+  <w:abstractNum w:abstractNumId="19" w15:restartNumberingAfterBreak="0">
     <w:nsid w:val="73891ABF"/>
     <w:multiLevelType w:val="hybridMultilevel"/>
     <w:tmpl w:val="E2F67302"/>
@@ -4305,7 +4769,7 @@
       </w:pPr>
     </w:lvl>
   </w:abstractNum>
-  <w:abstractNum w:abstractNumId="17" w15:restartNumberingAfterBreak="0">
+  <w:abstractNum w:abstractNumId="20" w15:restartNumberingAfterBreak="0">
     <w:nsid w:val="791B411E"/>
     <w:multiLevelType w:val="hybridMultilevel"/>
     <w:tmpl w:val="A27C001C"/>
@@ -4395,58 +4859,67 @@
     </w:lvl>
   </w:abstractNum>
   <w:num w:numId="1">
+    <w:abstractNumId w:val="12"/>
+  </w:num>
+  <w:num w:numId="2">
+    <w:abstractNumId w:val="15"/>
+  </w:num>
+  <w:num w:numId="3">
+    <w:abstractNumId w:val="17"/>
+  </w:num>
+  <w:num w:numId="4">
     <w:abstractNumId w:val="10"/>
   </w:num>
-  <w:num w:numId="2">
+  <w:num w:numId="5">
+    <w:abstractNumId w:val="14"/>
+  </w:num>
+  <w:num w:numId="6">
+    <w:abstractNumId w:val="2"/>
+  </w:num>
+  <w:num w:numId="7">
+    <w:abstractNumId w:val="8"/>
+  </w:num>
+  <w:num w:numId="8">
+    <w:abstractNumId w:val="16"/>
+  </w:num>
+  <w:num w:numId="9">
+    <w:abstractNumId w:val="20"/>
+  </w:num>
+  <w:num w:numId="10">
+    <w:abstractNumId w:val="3"/>
+  </w:num>
+  <w:num w:numId="11">
+    <w:abstractNumId w:val="9"/>
+  </w:num>
+  <w:num w:numId="12">
+    <w:abstractNumId w:val="7"/>
+  </w:num>
+  <w:num w:numId="13">
+    <w:abstractNumId w:val="6"/>
+  </w:num>
+  <w:num w:numId="14">
     <w:abstractNumId w:val="13"/>
   </w:num>
-  <w:num w:numId="3">
-    <w:abstractNumId w:val="15"/>
+  <w:num w:numId="15">
+    <w:abstractNumId w:val="11"/>
   </w:num>
-  <w:num w:numId="4">
-    <w:abstractNumId w:val="8"/>
+  <w:num w:numId="16">
+    <w:abstractNumId w:val="19"/>
   </w:num>
-  <w:num w:numId="5">
-    <w:abstractNumId w:val="12"/>
+  <w:num w:numId="17">
+    <w:abstractNumId w:val="4"/>
   </w:num>
-  <w:num w:numId="6">
+  <w:num w:numId="18">
+    <w:abstractNumId w:val="5"/>
+  </w:num>
+  <w:num w:numId="19">
+    <w:abstractNumId w:val="18"/>
+  </w:num>
+  <w:num w:numId="20">
     <w:abstractNumId w:val="0"/>
   </w:num>
-  <w:num w:numId="7">
-    <w:abstractNumId w:val="6"/>
-  </w:num>
-  <w:num w:numId="8">
-    <w:abstractNumId w:val="14"/>
-  </w:num>
-  <w:num w:numId="9">
-    <w:abstractNumId w:val="17"/>
-  </w:num>
-  <w:num w:numId="10">
+  <w:num w:numId="21">
     <w:abstractNumId w:val="1"/>
-  </w:num>
-  <w:num w:numId="11">
-    <w:abstractNumId w:val="7"/>
-  </w:num>
-  <w:num w:numId="12">
-    <w:abstractNumId w:val="5"/>
-  </w:num>
-  <w:num w:numId="13">
-    <w:abstractNumId w:val="4"/>
-  </w:num>
-  <w:num w:numId="14">
-    <w:abstractNumId w:val="11"/>
-  </w:num>
-  <w:num w:numId="15">
-    <w:abstractNumId w:val="9"/>
-  </w:num>
-  <w:num w:numId="16">
-    <w:abstractNumId w:val="16"/>
-  </w:num>
-  <w:num w:numId="17">
-    <w:abstractNumId w:val="2"/>
-  </w:num>
-  <w:num w:numId="18">
-    <w:abstractNumId w:val="3"/>
   </w:num>
 </w:numbering>
 </file>
@@ -4574,6 +5047,7 @@
     <w:lsdException w:name="HTML Sample" w:semiHidden="1" w:unhideWhenUsed="1"/>
     <w:lsdException w:name="HTML Typewriter" w:semiHidden="1" w:unhideWhenUsed="1"/>
     <w:lsdException w:name="HTML Variable" w:semiHidden="1" w:unhideWhenUsed="1"/>
+    <w:lsdException w:name="Normal Table" w:semiHidden="1" w:unhideWhenUsed="1"/>
     <w:lsdException w:name="annotation subject" w:semiHidden="1" w:unhideWhenUsed="1"/>
     <w:lsdException w:name="No List" w:semiHidden="1" w:unhideWhenUsed="1"/>
     <w:lsdException w:name="Outline List 1" w:semiHidden="1" w:unhideWhenUsed="1"/>
@@ -4618,6 +5092,7 @@
     <w:lsdException w:name="Table Professional" w:semiHidden="1" w:unhideWhenUsed="1"/>
     <w:lsdException w:name="Table Subtle 1" w:semiHidden="1" w:unhideWhenUsed="1"/>
     <w:lsdException w:name="Table Subtle 2" w:semiHidden="1" w:unhideWhenUsed="1"/>
+    <w:lsdException w:name="Table Web 1" w:semiHidden="1" w:unhideWhenUsed="1"/>
     <w:lsdException w:name="Table Web 2" w:semiHidden="1" w:unhideWhenUsed="1"/>
     <w:lsdException w:name="Table Web 3" w:semiHidden="1" w:unhideWhenUsed="1"/>
     <w:lsdException w:name="Balloon Text" w:semiHidden="1" w:unhideWhenUsed="1"/>
@@ -5265,7 +5740,7 @@
 </file>
 
 <file path=customXml/itemProps1.xml><?xml version="1.0" encoding="utf-8"?>
-<ds:datastoreItem xmlns:ds="http://schemas.openxmlformats.org/officeDocument/2006/customXml" ds:itemID="{5885086F-E987-4606-9EF2-255EDEAEDBD0}">
+<ds:datastoreItem xmlns:ds="http://schemas.openxmlformats.org/officeDocument/2006/customXml" ds:itemID="{168EDF93-7A3D-477B-807E-998A8D87F8F8}">
   <ds:schemaRefs>
     <ds:schemaRef ds:uri="http://schemas.openxmlformats.org/officeDocument/2006/bibliography"/>
   </ds:schemaRefs>

</xml_diff>